<commit_message>
la gestion des credits
</commit_message>
<xml_diff>
--- a/Trello de 1902.docx
+++ b/Trello de 1902.docx
@@ -55,11 +55,19 @@
           <w:sz w:val="24"/>
         </w:rPr>
       </w:pPr>
-      <w:r>
-        <w:rPr>
-          <w:sz w:val="24"/>
-        </w:rPr>
-        <w:t xml:space="preserve">cinq écrans : </w:t>
+      <w:proofErr w:type="gramStart"/>
+      <w:r>
+        <w:rPr>
+          <w:sz w:val="24"/>
+        </w:rPr>
+        <w:t>cinq</w:t>
+      </w:r>
+      <w:proofErr w:type="gramEnd"/>
+      <w:r>
+        <w:rPr>
+          <w:sz w:val="24"/>
+        </w:rPr>
+        <w:t xml:space="preserve"> écrans : </w:t>
       </w:r>
       <w:r>
         <w:rPr>
@@ -102,12 +110,21 @@
           <w:sz w:val="24"/>
         </w:rPr>
       </w:pPr>
-      <w:r>
-        <w:rPr>
-          <w:strike/>
-          <w:sz w:val="24"/>
-        </w:rPr>
-        <w:t>menu principal avec accès aux autres</w:t>
+      <w:proofErr w:type="gramStart"/>
+      <w:r>
+        <w:rPr>
+          <w:strike/>
+          <w:sz w:val="24"/>
+        </w:rPr>
+        <w:t>menu</w:t>
+      </w:r>
+      <w:proofErr w:type="gramEnd"/>
+      <w:r>
+        <w:rPr>
+          <w:strike/>
+          <w:sz w:val="24"/>
+        </w:rPr>
+        <w:t xml:space="preserve"> principal avec accès aux autres</w:t>
       </w:r>
       <w:r>
         <w:rPr>
@@ -141,12 +158,21 @@
           <w:sz w:val="24"/>
         </w:rPr>
       </w:pPr>
-      <w:r>
-        <w:rPr>
-          <w:strike/>
-          <w:sz w:val="24"/>
-        </w:rPr>
-        <w:t>écran de jeu avec possibilité de</w:t>
+      <w:proofErr w:type="gramStart"/>
+      <w:r>
+        <w:rPr>
+          <w:strike/>
+          <w:sz w:val="24"/>
+        </w:rPr>
+        <w:t>écran</w:t>
+      </w:r>
+      <w:proofErr w:type="gramEnd"/>
+      <w:r>
+        <w:rPr>
+          <w:strike/>
+          <w:sz w:val="24"/>
+        </w:rPr>
+        <w:t xml:space="preserve"> de jeu avec possibilité de</w:t>
       </w:r>
       <w:r>
         <w:rPr>
@@ -176,17 +202,29 @@
         </w:tabs>
         <w:spacing w:before="1"/>
         <w:rPr>
-          <w:sz w:val="24"/>
-        </w:rPr>
-      </w:pPr>
-      <w:r>
-        <w:rPr>
-          <w:sz w:val="24"/>
-        </w:rPr>
-        <w:t>écran de fin de</w:t>
-      </w:r>
-      <w:r>
-        <w:rPr>
+          <w:strike/>
+          <w:sz w:val="24"/>
+        </w:rPr>
+      </w:pPr>
+      <w:proofErr w:type="gramStart"/>
+      <w:r>
+        <w:rPr>
+          <w:strike/>
+          <w:sz w:val="24"/>
+        </w:rPr>
+        <w:t>écran</w:t>
+      </w:r>
+      <w:proofErr w:type="gramEnd"/>
+      <w:r>
+        <w:rPr>
+          <w:strike/>
+          <w:sz w:val="24"/>
+        </w:rPr>
+        <w:t xml:space="preserve"> de fin de</w:t>
+      </w:r>
+      <w:r>
+        <w:rPr>
+          <w:strike/>
           <w:spacing w:val="-5"/>
           <w:sz w:val="24"/>
         </w:rPr>
@@ -194,12 +232,14 @@
       </w:r>
       <w:r>
         <w:rPr>
+          <w:strike/>
           <w:sz w:val="24"/>
         </w:rPr>
         <w:t>partie</w:t>
       </w:r>
       <w:r>
         <w:rPr>
+          <w:strike/>
           <w:sz w:val="24"/>
         </w:rPr>
         <w:t xml:space="preserve"> ( a finir avec score )</w:t>
@@ -220,11 +260,19 @@
           <w:sz w:val="24"/>
         </w:rPr>
       </w:pPr>
-      <w:r>
-        <w:rPr>
-          <w:sz w:val="24"/>
-        </w:rPr>
-        <w:t>écran d’instructions avec possibilité de</w:t>
+      <w:proofErr w:type="gramStart"/>
+      <w:r>
+        <w:rPr>
+          <w:sz w:val="24"/>
+        </w:rPr>
+        <w:t>écran</w:t>
+      </w:r>
+      <w:proofErr w:type="gramEnd"/>
+      <w:r>
+        <w:rPr>
+          <w:sz w:val="24"/>
+        </w:rPr>
+        <w:t xml:space="preserve"> d’instructions avec possibilité de</w:t>
       </w:r>
       <w:r>
         <w:rPr>
@@ -255,11 +303,19 @@
           <w:sz w:val="24"/>
         </w:rPr>
       </w:pPr>
-      <w:r>
-        <w:rPr>
-          <w:sz w:val="24"/>
-        </w:rPr>
-        <w:t>écran d'équipement avec possibilité de</w:t>
+      <w:proofErr w:type="gramStart"/>
+      <w:r>
+        <w:rPr>
+          <w:sz w:val="24"/>
+        </w:rPr>
+        <w:t>écran</w:t>
+      </w:r>
+      <w:proofErr w:type="gramEnd"/>
+      <w:r>
+        <w:rPr>
+          <w:sz w:val="24"/>
+        </w:rPr>
+        <w:t xml:space="preserve"> d'équipement avec possibilité de</w:t>
       </w:r>
       <w:r>
         <w:rPr>
@@ -278,7 +334,21 @@
         <w:rPr>
           <w:sz w:val="24"/>
         </w:rPr>
-        <w:t xml:space="preserve"> ( a finir )</w:t>
+        <w:t xml:space="preserve"> ( </w:t>
+      </w:r>
+      <w:proofErr w:type="spellStart"/>
+      <w:r>
+        <w:rPr>
+          <w:sz w:val="24"/>
+        </w:rPr>
+        <w:t>a</w:t>
+      </w:r>
+      <w:proofErr w:type="spellEnd"/>
+      <w:r>
+        <w:rPr>
+          <w:sz w:val="24"/>
+        </w:rPr>
+        <w:t xml:space="preserve"> finir )</w:t>
       </w:r>
     </w:p>
     <w:p>
@@ -298,11 +368,19 @@
           <w:sz w:val="24"/>
         </w:rPr>
       </w:pPr>
-      <w:r>
-        <w:rPr>
-          <w:sz w:val="24"/>
-        </w:rPr>
-        <w:t xml:space="preserve">l’écran d’instructions devra présenter à l’utilisateur toutes les données nécessaires à la bonne utilisation du logiciel </w:t>
+      <w:proofErr w:type="gramStart"/>
+      <w:r>
+        <w:rPr>
+          <w:sz w:val="24"/>
+        </w:rPr>
+        <w:t>l’écran</w:t>
+      </w:r>
+      <w:proofErr w:type="gramEnd"/>
+      <w:r>
+        <w:rPr>
+          <w:sz w:val="24"/>
+        </w:rPr>
+        <w:t xml:space="preserve"> d’instructions devra présenter à l’utilisateur toutes les données nécessaires à la bonne utilisation du logiciel </w:t>
       </w:r>
       <w:r>
         <w:rPr>
@@ -333,7 +411,23 @@
           <w:color w:val="2E5395"/>
           <w:sz w:val="24"/>
         </w:rPr>
-        <w:t xml:space="preserve"> ( a finir )</w:t>
+        <w:t xml:space="preserve"> ( </w:t>
+      </w:r>
+      <w:proofErr w:type="spellStart"/>
+      <w:r>
+        <w:rPr>
+          <w:color w:val="2E5395"/>
+          <w:sz w:val="24"/>
+        </w:rPr>
+        <w:t>a</w:t>
+      </w:r>
+      <w:proofErr w:type="spellEnd"/>
+      <w:r>
+        <w:rPr>
+          <w:color w:val="2E5395"/>
+          <w:sz w:val="24"/>
+        </w:rPr>
+        <w:t xml:space="preserve"> finir )</w:t>
       </w:r>
     </w:p>
     <w:p>
@@ -352,11 +446,19 @@
           <w:sz w:val="24"/>
         </w:rPr>
       </w:pPr>
-      <w:r>
-        <w:rPr>
-          <w:sz w:val="24"/>
-        </w:rPr>
-        <w:t>modèle de données</w:t>
+      <w:proofErr w:type="gramStart"/>
+      <w:r>
+        <w:rPr>
+          <w:sz w:val="24"/>
+        </w:rPr>
+        <w:t>modèle</w:t>
+      </w:r>
+      <w:proofErr w:type="gramEnd"/>
+      <w:r>
+        <w:rPr>
+          <w:sz w:val="24"/>
+        </w:rPr>
+        <w:t xml:space="preserve"> de données</w:t>
       </w:r>
       <w:r>
         <w:rPr>
@@ -388,12 +490,21 @@
           <w:sz w:val="24"/>
         </w:rPr>
       </w:pPr>
-      <w:r>
-        <w:rPr>
-          <w:strike/>
-          <w:sz w:val="24"/>
-        </w:rPr>
-        <w:t xml:space="preserve">un joueur possédant : </w:t>
+      <w:proofErr w:type="gramStart"/>
+      <w:r>
+        <w:rPr>
+          <w:strike/>
+          <w:sz w:val="24"/>
+        </w:rPr>
+        <w:t>un</w:t>
+      </w:r>
+      <w:proofErr w:type="gramEnd"/>
+      <w:r>
+        <w:rPr>
+          <w:strike/>
+          <w:sz w:val="24"/>
+        </w:rPr>
+        <w:t xml:space="preserve"> joueur possédant : </w:t>
       </w:r>
       <w:r>
         <w:rPr>
@@ -440,6 +551,7 @@
           <w:sz w:val="24"/>
         </w:rPr>
       </w:pPr>
+      <w:proofErr w:type="gramStart"/>
       <w:r>
         <w:rPr>
           <w:strike/>
@@ -447,6 +559,7 @@
         </w:rPr>
         <w:t>des</w:t>
       </w:r>
+      <w:proofErr w:type="gramEnd"/>
       <w:r>
         <w:rPr>
           <w:strike/>
@@ -480,12 +593,21 @@
           <w:sz w:val="24"/>
         </w:rPr>
       </w:pPr>
-      <w:r>
-        <w:rPr>
-          <w:strike/>
-          <w:sz w:val="24"/>
-        </w:rPr>
-        <w:t>une vitesse de</w:t>
+      <w:proofErr w:type="gramStart"/>
+      <w:r>
+        <w:rPr>
+          <w:strike/>
+          <w:sz w:val="24"/>
+        </w:rPr>
+        <w:t>une</w:t>
+      </w:r>
+      <w:proofErr w:type="gramEnd"/>
+      <w:r>
+        <w:rPr>
+          <w:strike/>
+          <w:sz w:val="24"/>
+        </w:rPr>
+        <w:t xml:space="preserve"> vitesse de</w:t>
       </w:r>
       <w:r>
         <w:rPr>
@@ -520,12 +642,21 @@
           <w:sz w:val="24"/>
         </w:rPr>
       </w:pPr>
-      <w:r>
-        <w:rPr>
-          <w:strike/>
-          <w:sz w:val="24"/>
-        </w:rPr>
-        <w:t>une vitesse de</w:t>
+      <w:proofErr w:type="gramStart"/>
+      <w:r>
+        <w:rPr>
+          <w:strike/>
+          <w:sz w:val="24"/>
+        </w:rPr>
+        <w:t>une</w:t>
+      </w:r>
+      <w:proofErr w:type="gramEnd"/>
+      <w:r>
+        <w:rPr>
+          <w:strike/>
+          <w:sz w:val="24"/>
+        </w:rPr>
+        <w:t xml:space="preserve"> vitesse de</w:t>
       </w:r>
       <w:r>
         <w:rPr>
@@ -560,12 +691,21 @@
           <w:sz w:val="24"/>
         </w:rPr>
       </w:pPr>
-      <w:r>
-        <w:rPr>
-          <w:strike/>
-          <w:sz w:val="24"/>
-        </w:rPr>
-        <w:t>une vitesse de</w:t>
+      <w:proofErr w:type="gramStart"/>
+      <w:r>
+        <w:rPr>
+          <w:strike/>
+          <w:sz w:val="24"/>
+        </w:rPr>
+        <w:t>une</w:t>
+      </w:r>
+      <w:proofErr w:type="gramEnd"/>
+      <w:r>
+        <w:rPr>
+          <w:strike/>
+          <w:sz w:val="24"/>
+        </w:rPr>
+        <w:t xml:space="preserve"> vitesse de</w:t>
       </w:r>
       <w:r>
         <w:rPr>
@@ -599,12 +739,21 @@
           <w:sz w:val="24"/>
         </w:rPr>
       </w:pPr>
-      <w:r>
-        <w:rPr>
-          <w:strike/>
-          <w:sz w:val="24"/>
-        </w:rPr>
-        <w:t xml:space="preserve">des types de bloc possédant : </w:t>
+      <w:proofErr w:type="gramStart"/>
+      <w:r>
+        <w:rPr>
+          <w:strike/>
+          <w:sz w:val="24"/>
+        </w:rPr>
+        <w:t>des</w:t>
+      </w:r>
+      <w:proofErr w:type="gramEnd"/>
+      <w:r>
+        <w:rPr>
+          <w:strike/>
+          <w:sz w:val="24"/>
+        </w:rPr>
+        <w:t xml:space="preserve"> types de bloc possédant : </w:t>
       </w:r>
       <w:r>
         <w:rPr>
@@ -651,12 +800,21 @@
           <w:sz w:val="24"/>
         </w:rPr>
       </w:pPr>
-      <w:r>
-        <w:rPr>
-          <w:strike/>
-          <w:sz w:val="24"/>
-        </w:rPr>
-        <w:t xml:space="preserve">un type de donnée du </w:t>
+      <w:proofErr w:type="gramStart"/>
+      <w:r>
+        <w:rPr>
+          <w:strike/>
+          <w:sz w:val="24"/>
+        </w:rPr>
+        <w:t>un</w:t>
+      </w:r>
+      <w:proofErr w:type="gramEnd"/>
+      <w:r>
+        <w:rPr>
+          <w:strike/>
+          <w:sz w:val="24"/>
+        </w:rPr>
+        <w:t xml:space="preserve"> type de donnée du </w:t>
       </w:r>
       <w:r>
         <w:rPr>
@@ -706,12 +864,21 @@
           <w:sz w:val="24"/>
         </w:rPr>
       </w:pPr>
-      <w:r>
-        <w:rPr>
-          <w:strike/>
-          <w:sz w:val="24"/>
-        </w:rPr>
-        <w:t xml:space="preserve">une </w:t>
+      <w:proofErr w:type="gramStart"/>
+      <w:r>
+        <w:rPr>
+          <w:strike/>
+          <w:sz w:val="24"/>
+        </w:rPr>
+        <w:t>une</w:t>
+      </w:r>
+      <w:proofErr w:type="gramEnd"/>
+      <w:r>
+        <w:rPr>
+          <w:strike/>
+          <w:sz w:val="24"/>
+        </w:rPr>
+        <w:t xml:space="preserve"> </w:t>
       </w:r>
       <w:r>
         <w:rPr>
@@ -762,6 +929,7 @@
           <w:sz w:val="24"/>
         </w:rPr>
       </w:pPr>
+      <w:proofErr w:type="gramStart"/>
       <w:r>
         <w:rPr>
           <w:strike/>
@@ -769,6 +937,7 @@
         </w:rPr>
         <w:t>une</w:t>
       </w:r>
+      <w:proofErr w:type="gramEnd"/>
       <w:r>
         <w:rPr>
           <w:strike/>
@@ -962,13 +1131,22 @@
           <w:sz w:val="24"/>
         </w:rPr>
       </w:pPr>
+      <w:proofErr w:type="gramStart"/>
       <w:r>
         <w:rPr>
           <w:strike/>
           <w:sz w:val="24"/>
         </w:rPr>
         <w:lastRenderedPageBreak/>
-        <w:t>pour les types de bloc, avoir au minimum</w:t>
+        <w:t>pour</w:t>
+      </w:r>
+      <w:proofErr w:type="gramEnd"/>
+      <w:r>
+        <w:rPr>
+          <w:strike/>
+          <w:sz w:val="24"/>
+        </w:rPr>
+        <w:t xml:space="preserve"> les types de bloc, avoir au minimum</w:t>
       </w:r>
       <w:r>
         <w:rPr>
@@ -998,6 +1176,7 @@
           <w:strike/>
         </w:rPr>
       </w:pPr>
+      <w:proofErr w:type="gramStart"/>
       <w:r>
         <w:rPr>
           <w:rFonts w:ascii="Verdana" w:hAnsi="Verdana"/>
@@ -1005,6 +1184,7 @@
         </w:rPr>
         <w:t>o</w:t>
       </w:r>
+      <w:proofErr w:type="gramEnd"/>
       <w:r>
         <w:rPr>
           <w:rFonts w:ascii="Verdana" w:hAnsi="Verdana"/>
@@ -1048,12 +1228,21 @@
           <w:sz w:val="24"/>
         </w:rPr>
       </w:pPr>
-      <w:r>
-        <w:rPr>
-          <w:strike/>
-          <w:sz w:val="24"/>
-        </w:rPr>
-        <w:t>un bloc d’augmentation de vitesse de défilement à faible</w:t>
+      <w:proofErr w:type="gramStart"/>
+      <w:r>
+        <w:rPr>
+          <w:strike/>
+          <w:sz w:val="24"/>
+        </w:rPr>
+        <w:t>un</w:t>
+      </w:r>
+      <w:proofErr w:type="gramEnd"/>
+      <w:r>
+        <w:rPr>
+          <w:strike/>
+          <w:sz w:val="24"/>
+        </w:rPr>
+        <w:t xml:space="preserve"> bloc d’augmentation de vitesse de défilement à faible</w:t>
       </w:r>
       <w:r>
         <w:rPr>
@@ -1087,12 +1276,21 @@
           <w:sz w:val="24"/>
         </w:rPr>
       </w:pPr>
-      <w:r>
-        <w:rPr>
-          <w:strike/>
-          <w:sz w:val="24"/>
-        </w:rPr>
-        <w:t>un bloc d’augmentation de vitesse de déplacement à faible</w:t>
+      <w:proofErr w:type="gramStart"/>
+      <w:r>
+        <w:rPr>
+          <w:strike/>
+          <w:sz w:val="24"/>
+        </w:rPr>
+        <w:t>un</w:t>
+      </w:r>
+      <w:proofErr w:type="gramEnd"/>
+      <w:r>
+        <w:rPr>
+          <w:strike/>
+          <w:sz w:val="24"/>
+        </w:rPr>
+        <w:t xml:space="preserve"> bloc d’augmentation de vitesse de déplacement à faible</w:t>
       </w:r>
       <w:r>
         <w:rPr>
@@ -1126,12 +1324,21 @@
           <w:sz w:val="24"/>
         </w:rPr>
       </w:pPr>
-      <w:r>
-        <w:rPr>
-          <w:strike/>
-          <w:sz w:val="24"/>
-        </w:rPr>
-        <w:t>un bloc de diminution de la vitesse de tir à faible</w:t>
+      <w:proofErr w:type="gramStart"/>
+      <w:r>
+        <w:rPr>
+          <w:strike/>
+          <w:sz w:val="24"/>
+        </w:rPr>
+        <w:t>un</w:t>
+      </w:r>
+      <w:proofErr w:type="gramEnd"/>
+      <w:r>
+        <w:rPr>
+          <w:strike/>
+          <w:sz w:val="24"/>
+        </w:rPr>
+        <w:t xml:space="preserve"> bloc de diminution de la vitesse de tir à faible</w:t>
       </w:r>
       <w:r>
         <w:rPr>
@@ -1162,17 +1369,29 @@
         </w:tabs>
         <w:spacing w:line="317" w:lineRule="exact"/>
         <w:rPr>
-          <w:sz w:val="24"/>
-        </w:rPr>
-      </w:pPr>
-      <w:r>
-        <w:rPr>
-          <w:sz w:val="24"/>
-        </w:rPr>
-        <w:t>déroulement d’une partie</w:t>
-      </w:r>
-      <w:r>
-        <w:rPr>
+          <w:strike/>
+          <w:sz w:val="24"/>
+        </w:rPr>
+      </w:pPr>
+      <w:proofErr w:type="gramStart"/>
+      <w:r>
+        <w:rPr>
+          <w:strike/>
+          <w:sz w:val="24"/>
+        </w:rPr>
+        <w:t>déroulement</w:t>
+      </w:r>
+      <w:proofErr w:type="gramEnd"/>
+      <w:r>
+        <w:rPr>
+          <w:strike/>
+          <w:sz w:val="24"/>
+        </w:rPr>
+        <w:t xml:space="preserve"> d’une partie</w:t>
+      </w:r>
+      <w:r>
+        <w:rPr>
+          <w:strike/>
           <w:spacing w:val="-3"/>
           <w:sz w:val="24"/>
         </w:rPr>
@@ -1180,6 +1399,7 @@
       </w:r>
       <w:r>
         <w:rPr>
+          <w:strike/>
           <w:sz w:val="24"/>
         </w:rPr>
         <w:t>:</w:t>
@@ -1202,12 +1422,21 @@
           <w:sz w:val="24"/>
         </w:rPr>
       </w:pPr>
-      <w:r>
-        <w:rPr>
-          <w:strike/>
-          <w:sz w:val="24"/>
-        </w:rPr>
-        <w:t xml:space="preserve">le Joueur apparait au milieu en bas de l’écran, il peut se déplacer de gauche à droite jusqu’aux bords de l’écran </w:t>
+      <w:proofErr w:type="gramStart"/>
+      <w:r>
+        <w:rPr>
+          <w:strike/>
+          <w:sz w:val="24"/>
+        </w:rPr>
+        <w:t>le</w:t>
+      </w:r>
+      <w:proofErr w:type="gramEnd"/>
+      <w:r>
+        <w:rPr>
+          <w:strike/>
+          <w:sz w:val="24"/>
+        </w:rPr>
+        <w:t xml:space="preserve"> Joueur apparait au milieu en bas de l’écran, il peut se déplacer de gauche à droite jusqu’aux bords de l’écran </w:t>
       </w:r>
       <w:r>
         <w:rPr>
@@ -1254,12 +1483,21 @@
           <w:sz w:val="24"/>
         </w:rPr>
       </w:pPr>
-      <w:r>
-        <w:rPr>
-          <w:strike/>
-          <w:sz w:val="24"/>
-        </w:rPr>
-        <w:t>des blocs apparaissent aléatoirement en haut de l’écran, faisant</w:t>
+      <w:proofErr w:type="gramStart"/>
+      <w:r>
+        <w:rPr>
+          <w:strike/>
+          <w:sz w:val="24"/>
+        </w:rPr>
+        <w:t>des</w:t>
+      </w:r>
+      <w:proofErr w:type="gramEnd"/>
+      <w:r>
+        <w:rPr>
+          <w:strike/>
+          <w:sz w:val="24"/>
+        </w:rPr>
+        <w:t xml:space="preserve"> blocs apparaissent aléatoirement en haut de l’écran, faisant</w:t>
       </w:r>
       <w:r>
         <w:rPr>
@@ -1347,6 +1585,7 @@
           <w:sz w:val="24"/>
         </w:rPr>
       </w:pPr>
+      <w:proofErr w:type="gramStart"/>
       <w:r>
         <w:rPr>
           <w:strike/>
@@ -1354,6 +1593,7 @@
         </w:rPr>
         <w:t>le</w:t>
       </w:r>
+      <w:proofErr w:type="gramEnd"/>
       <w:r>
         <w:rPr>
           <w:strike/>
@@ -1612,18 +1852,30 @@
         </w:tabs>
         <w:spacing w:line="317" w:lineRule="exact"/>
         <w:rPr>
-          <w:sz w:val="24"/>
-        </w:rPr>
-      </w:pPr>
-      <w:r>
-        <w:rPr>
-          <w:sz w:val="24"/>
-        </w:rPr>
-        <w:t xml:space="preserve">fin d’une partie : </w:t>
+          <w:strike/>
+          <w:sz w:val="24"/>
+        </w:rPr>
+      </w:pPr>
+      <w:proofErr w:type="gramStart"/>
+      <w:r>
+        <w:rPr>
+          <w:strike/>
+          <w:sz w:val="24"/>
+        </w:rPr>
+        <w:t>fin</w:t>
+      </w:r>
+      <w:proofErr w:type="gramEnd"/>
+      <w:r>
+        <w:rPr>
+          <w:strike/>
+          <w:sz w:val="24"/>
+        </w:rPr>
+        <w:t xml:space="preserve"> d’une partie : </w:t>
       </w:r>
       <w:r>
         <w:rPr>
           <w:i/>
+          <w:strike/>
           <w:color w:val="2E5395"/>
           <w:sz w:val="24"/>
         </w:rPr>
@@ -1632,6 +1884,7 @@
       <w:r>
         <w:rPr>
           <w:i/>
+          <w:strike/>
           <w:color w:val="2E5395"/>
           <w:spacing w:val="-4"/>
           <w:sz w:val="24"/>
@@ -1640,6 +1893,7 @@
       </w:r>
       <w:r>
         <w:rPr>
+          <w:strike/>
           <w:color w:val="2E5395"/>
           <w:sz w:val="24"/>
         </w:rPr>
@@ -1663,6 +1917,7 @@
           <w:sz w:val="24"/>
         </w:rPr>
       </w:pPr>
+      <w:proofErr w:type="gramStart"/>
       <w:r>
         <w:rPr>
           <w:strike/>
@@ -1670,6 +1925,7 @@
         </w:rPr>
         <w:t>la</w:t>
       </w:r>
+      <w:proofErr w:type="gramEnd"/>
       <w:r>
         <w:rPr>
           <w:strike/>
@@ -1891,6 +2147,7 @@
           <w:sz w:val="24"/>
         </w:rPr>
       </w:pPr>
+      <w:proofErr w:type="gramStart"/>
       <w:r>
         <w:rPr>
           <w:strike/>
@@ -1898,6 +2155,7 @@
         </w:rPr>
         <w:t>le</w:t>
       </w:r>
+      <w:proofErr w:type="gramEnd"/>
       <w:r>
         <w:rPr>
           <w:strike/>
@@ -2106,17 +2364,29 @@
         <w:spacing w:before="42"/>
         <w:ind w:right="566"/>
         <w:rPr>
-          <w:sz w:val="24"/>
-        </w:rPr>
-      </w:pPr>
-      <w:r>
-        <w:rPr>
-          <w:sz w:val="24"/>
-        </w:rPr>
-        <w:t xml:space="preserve">si le joueur a décidé lui-même de </w:t>
-      </w:r>
-      <w:r>
-        <w:rPr>
+          <w:strike/>
+          <w:sz w:val="24"/>
+        </w:rPr>
+      </w:pPr>
+      <w:proofErr w:type="gramStart"/>
+      <w:r>
+        <w:rPr>
+          <w:strike/>
+          <w:sz w:val="24"/>
+        </w:rPr>
+        <w:t>si</w:t>
+      </w:r>
+      <w:proofErr w:type="gramEnd"/>
+      <w:r>
+        <w:rPr>
+          <w:strike/>
+          <w:sz w:val="24"/>
+        </w:rPr>
+        <w:t xml:space="preserve"> le joueur a décidé lui-même de </w:t>
+      </w:r>
+      <w:r>
+        <w:rPr>
+          <w:strike/>
           <w:spacing w:val="-5"/>
           <w:sz w:val="24"/>
         </w:rPr>
@@ -2124,12 +2394,14 @@
       </w:r>
       <w:r>
         <w:rPr>
+          <w:strike/>
           <w:sz w:val="24"/>
         </w:rPr>
         <w:t>le nombre de blocs qu’il a cassé s’ajoute à ses</w:t>
       </w:r>
       <w:r>
         <w:rPr>
+          <w:strike/>
           <w:spacing w:val="-3"/>
           <w:sz w:val="24"/>
         </w:rPr>
@@ -2137,6 +2409,7 @@
       </w:r>
       <w:r>
         <w:rPr>
+          <w:strike/>
           <w:sz w:val="24"/>
         </w:rPr>
         <w:t>crédits</w:t>
@@ -2154,17 +2427,29 @@
         </w:tabs>
         <w:spacing w:before="22" w:line="271" w:lineRule="exact"/>
         <w:rPr>
-          <w:sz w:val="24"/>
-        </w:rPr>
-      </w:pPr>
-      <w:r>
-        <w:rPr>
-          <w:sz w:val="24"/>
-        </w:rPr>
-        <w:t>si le joueur a heurté un bloc, il ne gagne pas de</w:t>
-      </w:r>
-      <w:r>
-        <w:rPr>
+          <w:strike/>
+          <w:sz w:val="24"/>
+        </w:rPr>
+      </w:pPr>
+      <w:proofErr w:type="gramStart"/>
+      <w:r>
+        <w:rPr>
+          <w:strike/>
+          <w:sz w:val="24"/>
+        </w:rPr>
+        <w:t>si</w:t>
+      </w:r>
+      <w:proofErr w:type="gramEnd"/>
+      <w:r>
+        <w:rPr>
+          <w:strike/>
+          <w:sz w:val="24"/>
+        </w:rPr>
+        <w:t xml:space="preserve"> le joueur a heurté un bloc, il ne gagne pas de</w:t>
+      </w:r>
+      <w:r>
+        <w:rPr>
+          <w:strike/>
           <w:spacing w:val="-8"/>
           <w:sz w:val="24"/>
         </w:rPr>
@@ -2172,6 +2457,7 @@
       </w:r>
       <w:r>
         <w:rPr>
+          <w:strike/>
           <w:sz w:val="24"/>
         </w:rPr>
         <w:t>crédits</w:t>
@@ -2193,11 +2479,19 @@
           <w:sz w:val="24"/>
         </w:rPr>
       </w:pPr>
-      <w:r>
-        <w:rPr>
-          <w:sz w:val="24"/>
-        </w:rPr>
-        <w:t>écran d’équipement</w:t>
+      <w:proofErr w:type="gramStart"/>
+      <w:r>
+        <w:rPr>
+          <w:sz w:val="24"/>
+        </w:rPr>
+        <w:t>écran</w:t>
+      </w:r>
+      <w:proofErr w:type="gramEnd"/>
+      <w:r>
+        <w:rPr>
+          <w:sz w:val="24"/>
+        </w:rPr>
+        <w:t xml:space="preserve"> d’équipement</w:t>
       </w:r>
       <w:r>
         <w:rPr>
@@ -2230,12 +2524,14 @@
           <w:sz w:val="24"/>
         </w:rPr>
       </w:pPr>
+      <w:proofErr w:type="gramStart"/>
       <w:r>
         <w:rPr>
           <w:sz w:val="24"/>
         </w:rPr>
         <w:t>il</w:t>
       </w:r>
+      <w:proofErr w:type="gramEnd"/>
       <w:r>
         <w:rPr>
           <w:spacing w:val="-6"/>
@@ -2415,6 +2711,29 @@
           <w:sz w:val="24"/>
         </w:rPr>
         <w:t>5</w:t>
+      </w:r>
+      <w:r>
+        <w:rPr>
+          <w:color w:val="2E5395"/>
+          <w:sz w:val="24"/>
+        </w:rPr>
+        <w:t xml:space="preserve"> (en cours mettre </w:t>
+      </w:r>
+      <w:proofErr w:type="spellStart"/>
+      <w:r>
+        <w:rPr>
+          <w:color w:val="2E5395"/>
+          <w:sz w:val="24"/>
+        </w:rPr>
+        <w:t>sprite</w:t>
+      </w:r>
+      <w:proofErr w:type="spellEnd"/>
+      <w:r>
+        <w:rPr>
+          <w:color w:val="2E5395"/>
+          <w:sz w:val="24"/>
+        </w:rPr>
+        <w:t xml:space="preserve"> et prix)</w:t>
       </w:r>
     </w:p>
     <w:p>
@@ -2434,11 +2753,19 @@
           <w:sz w:val="24"/>
         </w:rPr>
       </w:pPr>
-      <w:r>
-        <w:rPr>
-          <w:sz w:val="24"/>
-        </w:rPr>
-        <w:t xml:space="preserve">ces données devront être stockées dans un fichier afin de pouvoir les réutilisées même après fermeture du logiciel </w:t>
+      <w:proofErr w:type="gramStart"/>
+      <w:r>
+        <w:rPr>
+          <w:sz w:val="24"/>
+        </w:rPr>
+        <w:t>ces</w:t>
+      </w:r>
+      <w:proofErr w:type="gramEnd"/>
+      <w:r>
+        <w:rPr>
+          <w:sz w:val="24"/>
+        </w:rPr>
+        <w:t xml:space="preserve"> données devront être stockées dans un fichier afin de pouvoir les réutilisées même après fermeture du logiciel </w:t>
       </w:r>
       <w:r>
         <w:rPr>
@@ -2463,6 +2790,13 @@
           <w:sz w:val="24"/>
         </w:rPr>
         <w:t>3</w:t>
+      </w:r>
+      <w:r>
+        <w:rPr>
+          <w:color w:val="2E5395"/>
+          <w:sz w:val="24"/>
+        </w:rPr>
+        <w:t xml:space="preserve"> (</w:t>
       </w:r>
     </w:p>
     <w:p>
@@ -4608,7 +4942,7 @@
     <w:lsdException w:name="Table Web 2" w:semiHidden="1" w:unhideWhenUsed="1"/>
     <w:lsdException w:name="Table Web 3" w:semiHidden="1" w:unhideWhenUsed="1"/>
     <w:lsdException w:name="Balloon Text" w:semiHidden="1" w:unhideWhenUsed="1"/>
-    <w:lsdException w:name="Table Grid" w:semiHidden="1" w:uiPriority="59" w:unhideWhenUsed="1"/>
+    <w:lsdException w:name="Table Grid" w:uiPriority="59"/>
     <w:lsdException w:name="Table Theme" w:semiHidden="1" w:unhideWhenUsed="1"/>
     <w:lsdException w:name="Placeholder Text" w:semiHidden="1"/>
     <w:lsdException w:name="No Spacing" w:uiPriority="1" w:qFormat="1"/>

</xml_diff>